<commit_message>
update react tutorial doc and add a new program for react essential training LinkedIn course
</commit_message>
<xml_diff>
--- a/Documentations/Programming Documentations - React.JS/01._Overall_Programming_Strategy_18Dec20.docx
+++ b/Documentations/Programming Documentations - React.JS/01._Overall_Programming_Strategy_18Dec20.docx
@@ -541,6 +541,21 @@
           <w:lang w:val="en-US"/>
         </w:rPr>
         <w:t xml:space="preserve">because you will need far more time to code the project </w:t>
+      </w:r>
+    </w:p>
+    <w:p>
+      <w:pPr>
+        <w:rPr>
+          <w:rFonts w:ascii="Times New Roman" w:hAnsi="Times New Roman" w:cs="Times New Roman"/>
+          <w:lang w:val="en-US"/>
+        </w:rPr>
+      </w:pPr>
+      <w:r>
+        <w:rPr>
+          <w:rFonts w:ascii="Times New Roman" w:hAnsi="Times New Roman" w:cs="Times New Roman"/>
+          <w:lang w:val="en-US"/>
+        </w:rPr>
+        <w:t xml:space="preserve">Graph QL for data loading </w:t>
       </w:r>
       <w:bookmarkStart w:id="0" w:name="_GoBack"/>
       <w:bookmarkEnd w:id="0"/>

</xml_diff>